<commit_message>
Update report, scripts, and data for lab 1
Update the report to include screenshots of results for web scraper, add ‘web_scraper.py’ script in the scripts folder, and add ‘web_data.html’ in raw_data folder.
</commit_message>
<xml_diff>
--- a/lab1/report_lab1.docx
+++ b/lab1/report_lab1.docx
@@ -1120,12 +1120,431 @@
       </w:r>
       <w:r>
         <w:rPr>
+          <w:rFonts w:ascii="Times New Roman" w:eastAsia="Times New Roman" w:hAnsi="Times New Roman" w:cs="Times New Roman"/>
+          <w:noProof/>
+          <w:kern w:val="0"/>
+        </w:rPr>
+        <w:drawing>
+          <wp:inline distT="0" distB="0" distL="0" distR="0" wp14:anchorId="045ED750" wp14:editId="3005A842">
+            <wp:extent cx="5018183" cy="313636"/>
+            <wp:effectExtent l="0" t="0" r="0" b="4445"/>
+            <wp:docPr id="253212889" name="Picture 20"/>
+            <wp:cNvGraphicFramePr>
+              <a:graphicFrameLocks xmlns:a="http://schemas.openxmlformats.org/drawingml/2006/main" noChangeAspect="1"/>
+            </wp:cNvGraphicFramePr>
+            <a:graphic xmlns:a="http://schemas.openxmlformats.org/drawingml/2006/main">
+              <a:graphicData uri="http://schemas.openxmlformats.org/drawingml/2006/picture">
+                <pic:pic xmlns:pic="http://schemas.openxmlformats.org/drawingml/2006/picture">
+                  <pic:nvPicPr>
+                    <pic:cNvPr id="253212889" name="Picture 253212889"/>
+                    <pic:cNvPicPr/>
+                  </pic:nvPicPr>
+                  <pic:blipFill>
+                    <a:blip r:embed="rId17">
+                      <a:extLst>
+                        <a:ext uri="{28A0092B-C50C-407E-A947-70E740481C1C}">
+                          <a14:useLocalDpi xmlns:a14="http://schemas.microsoft.com/office/drawing/2010/main" val="0"/>
+                        </a:ext>
+                      </a:extLst>
+                    </a:blip>
+                    <a:stretch>
+                      <a:fillRect/>
+                    </a:stretch>
+                  </pic:blipFill>
+                  <pic:spPr>
+                    <a:xfrm>
+                      <a:off x="0" y="0"/>
+                      <a:ext cx="5463072" cy="341442"/>
+                    </a:xfrm>
+                    <a:prstGeom prst="rect">
+                      <a:avLst/>
+                    </a:prstGeom>
+                  </pic:spPr>
+                </pic:pic>
+              </a:graphicData>
+            </a:graphic>
+          </wp:inline>
+        </w:drawing>
+      </w:r>
+      <w:r>
+        <w:rPr>
+          <w:rFonts w:ascii="CIDFont+F2" w:eastAsia="Times New Roman" w:hAnsi="CIDFont+F2" w:cs="Times New Roman"/>
+          <w:kern w:val="0"/>
+          <w14:ligatures w14:val="none"/>
+        </w:rPr>
+        <w:br/>
+      </w:r>
+      <w:r>
+        <w:rPr>
+          <w:rFonts w:ascii="CIDFont+F2" w:eastAsia="Times New Roman" w:hAnsi="CIDFont+F2" w:cs="Times New Roman"/>
+          <w:noProof/>
+          <w:kern w:val="0"/>
+        </w:rPr>
+        <w:drawing>
+          <wp:inline distT="0" distB="0" distL="0" distR="0" wp14:anchorId="04F778EC" wp14:editId="3D598C0C">
+            <wp:extent cx="5003321" cy="986766"/>
+            <wp:effectExtent l="0" t="0" r="635" b="4445"/>
+            <wp:docPr id="340900461" name="Picture 21" descr="A screenshot of a computer&#10;&#10;Description automatically generated"/>
+            <wp:cNvGraphicFramePr>
+              <a:graphicFrameLocks xmlns:a="http://schemas.openxmlformats.org/drawingml/2006/main" noChangeAspect="1"/>
+            </wp:cNvGraphicFramePr>
+            <a:graphic xmlns:a="http://schemas.openxmlformats.org/drawingml/2006/main">
+              <a:graphicData uri="http://schemas.openxmlformats.org/drawingml/2006/picture">
+                <pic:pic xmlns:pic="http://schemas.openxmlformats.org/drawingml/2006/picture">
+                  <pic:nvPicPr>
+                    <pic:cNvPr id="340900461" name="Picture 21" descr="A screenshot of a computer&#10;&#10;Description automatically generated"/>
+                    <pic:cNvPicPr/>
+                  </pic:nvPicPr>
+                  <pic:blipFill>
+                    <a:blip r:embed="rId18" cstate="print">
+                      <a:extLst>
+                        <a:ext uri="{28A0092B-C50C-407E-A947-70E740481C1C}">
+                          <a14:useLocalDpi xmlns:a14="http://schemas.microsoft.com/office/drawing/2010/main" val="0"/>
+                        </a:ext>
+                      </a:extLst>
+                    </a:blip>
+                    <a:stretch>
+                      <a:fillRect/>
+                    </a:stretch>
+                  </pic:blipFill>
+                  <pic:spPr>
+                    <a:xfrm>
+                      <a:off x="0" y="0"/>
+                      <a:ext cx="5064412" cy="998814"/>
+                    </a:xfrm>
+                    <a:prstGeom prst="rect">
+                      <a:avLst/>
+                    </a:prstGeom>
+                  </pic:spPr>
+                </pic:pic>
+              </a:graphicData>
+            </a:graphic>
+          </wp:inline>
+        </w:drawing>
+      </w:r>
+      <w:r>
+        <w:rPr>
+          <w:rFonts w:ascii="CIDFont+F2" w:eastAsia="Times New Roman" w:hAnsi="CIDFont+F2" w:cs="Times New Roman"/>
+          <w:kern w:val="0"/>
+          <w14:ligatures w14:val="none"/>
+        </w:rPr>
+        <w:br/>
+      </w:r>
+      <w:r>
+        <w:rPr>
+          <w:rFonts w:ascii="CIDFont+F2" w:eastAsia="Times New Roman" w:hAnsi="CIDFont+F2" w:cs="Times New Roman"/>
+          <w:noProof/>
+          <w:kern w:val="0"/>
+        </w:rPr>
+        <w:drawing>
+          <wp:inline distT="0" distB="0" distL="0" distR="0" wp14:anchorId="223F7843" wp14:editId="08764C4B">
+            <wp:extent cx="5020813" cy="321310"/>
+            <wp:effectExtent l="0" t="0" r="0" b="0"/>
+            <wp:docPr id="1531694001" name="Picture 22"/>
+            <wp:cNvGraphicFramePr>
+              <a:graphicFrameLocks xmlns:a="http://schemas.openxmlformats.org/drawingml/2006/main" noChangeAspect="1"/>
+            </wp:cNvGraphicFramePr>
+            <a:graphic xmlns:a="http://schemas.openxmlformats.org/drawingml/2006/main">
+              <a:graphicData uri="http://schemas.openxmlformats.org/drawingml/2006/picture">
+                <pic:pic xmlns:pic="http://schemas.openxmlformats.org/drawingml/2006/picture">
+                  <pic:nvPicPr>
+                    <pic:cNvPr id="1531694001" name="Picture 1531694001"/>
+                    <pic:cNvPicPr/>
+                  </pic:nvPicPr>
+                  <pic:blipFill>
+                    <a:blip r:embed="rId19" cstate="print">
+                      <a:extLst>
+                        <a:ext uri="{28A0092B-C50C-407E-A947-70E740481C1C}">
+                          <a14:useLocalDpi xmlns:a14="http://schemas.microsoft.com/office/drawing/2010/main" val="0"/>
+                        </a:ext>
+                      </a:extLst>
+                    </a:blip>
+                    <a:stretch>
+                      <a:fillRect/>
+                    </a:stretch>
+                  </pic:blipFill>
+                  <pic:spPr>
+                    <a:xfrm>
+                      <a:off x="0" y="0"/>
+                      <a:ext cx="5397548" cy="345419"/>
+                    </a:xfrm>
+                    <a:prstGeom prst="rect">
+                      <a:avLst/>
+                    </a:prstGeom>
+                  </pic:spPr>
+                </pic:pic>
+              </a:graphicData>
+            </a:graphic>
+          </wp:inline>
+        </w:drawing>
+      </w:r>
+      <w:r>
+        <w:rPr>
+          <w:rFonts w:ascii="CIDFont+F2" w:eastAsia="Times New Roman" w:hAnsi="CIDFont+F2" w:cs="Times New Roman"/>
+          <w:kern w:val="0"/>
+          <w14:ligatures w14:val="none"/>
+        </w:rPr>
+        <w:br/>
+      </w:r>
+      <w:r>
+        <w:rPr>
           <w:rFonts w:ascii="CIDFont+F3" w:eastAsia="Times New Roman" w:hAnsi="CIDFont+F3" w:cs="Times New Roman"/>
-          <w:kern w:val="0"/>
-          <w14:ligatures w14:val="none"/>
-        </w:rPr>
-        <w:t xml:space="preserve"> </w:t>
-      </w:r>
+          <w:noProof/>
+          <w:kern w:val="0"/>
+        </w:rPr>
+        <w:drawing>
+          <wp:inline distT="0" distB="0" distL="0" distR="0" wp14:anchorId="2EE15E47" wp14:editId="5A2CEC69">
+            <wp:extent cx="4994694" cy="300429"/>
+            <wp:effectExtent l="0" t="0" r="0" b="4445"/>
+            <wp:docPr id="1414479664" name="Picture 23"/>
+            <wp:cNvGraphicFramePr>
+              <a:graphicFrameLocks xmlns:a="http://schemas.openxmlformats.org/drawingml/2006/main" noChangeAspect="1"/>
+            </wp:cNvGraphicFramePr>
+            <a:graphic xmlns:a="http://schemas.openxmlformats.org/drawingml/2006/main">
+              <a:graphicData uri="http://schemas.openxmlformats.org/drawingml/2006/picture">
+                <pic:pic xmlns:pic="http://schemas.openxmlformats.org/drawingml/2006/picture">
+                  <pic:nvPicPr>
+                    <pic:cNvPr id="1414479664" name="Picture 1414479664"/>
+                    <pic:cNvPicPr/>
+                  </pic:nvPicPr>
+                  <pic:blipFill>
+                    <a:blip r:embed="rId20" cstate="print">
+                      <a:extLst>
+                        <a:ext uri="{28A0092B-C50C-407E-A947-70E740481C1C}">
+                          <a14:useLocalDpi xmlns:a14="http://schemas.microsoft.com/office/drawing/2010/main" val="0"/>
+                        </a:ext>
+                      </a:extLst>
+                    </a:blip>
+                    <a:stretch>
+                      <a:fillRect/>
+                    </a:stretch>
+                  </pic:blipFill>
+                  <pic:spPr>
+                    <a:xfrm>
+                      <a:off x="0" y="0"/>
+                      <a:ext cx="5491528" cy="330313"/>
+                    </a:xfrm>
+                    <a:prstGeom prst="rect">
+                      <a:avLst/>
+                    </a:prstGeom>
+                  </pic:spPr>
+                </pic:pic>
+              </a:graphicData>
+            </a:graphic>
+          </wp:inline>
+        </w:drawing>
+      </w:r>
+      <w:r>
+        <w:rPr>
+          <w:rFonts w:ascii="CIDFont+F2" w:eastAsia="Times New Roman" w:hAnsi="CIDFont+F2" w:cs="Times New Roman"/>
+          <w:kern w:val="0"/>
+          <w14:ligatures w14:val="none"/>
+        </w:rPr>
+        <w:br/>
+      </w:r>
+      <w:r>
+        <w:rPr>
+          <w:rFonts w:ascii="CIDFont+F2" w:eastAsia="Times New Roman" w:hAnsi="CIDFont+F2" w:cs="Times New Roman"/>
+          <w:noProof/>
+          <w:kern w:val="0"/>
+        </w:rPr>
+        <w:drawing>
+          <wp:inline distT="0" distB="0" distL="0" distR="0" wp14:anchorId="0F5CC7FB" wp14:editId="4A73DE88">
+            <wp:extent cx="5011947" cy="311105"/>
+            <wp:effectExtent l="0" t="0" r="0" b="0"/>
+            <wp:docPr id="919309103" name="Picture 24"/>
+            <wp:cNvGraphicFramePr>
+              <a:graphicFrameLocks xmlns:a="http://schemas.openxmlformats.org/drawingml/2006/main" noChangeAspect="1"/>
+            </wp:cNvGraphicFramePr>
+            <a:graphic xmlns:a="http://schemas.openxmlformats.org/drawingml/2006/main">
+              <a:graphicData uri="http://schemas.openxmlformats.org/drawingml/2006/picture">
+                <pic:pic xmlns:pic="http://schemas.openxmlformats.org/drawingml/2006/picture">
+                  <pic:nvPicPr>
+                    <pic:cNvPr id="919309103" name="Picture 919309103"/>
+                    <pic:cNvPicPr/>
+                  </pic:nvPicPr>
+                  <pic:blipFill>
+                    <a:blip r:embed="rId21" cstate="print">
+                      <a:extLst>
+                        <a:ext uri="{28A0092B-C50C-407E-A947-70E740481C1C}">
+                          <a14:useLocalDpi xmlns:a14="http://schemas.microsoft.com/office/drawing/2010/main" val="0"/>
+                        </a:ext>
+                      </a:extLst>
+                    </a:blip>
+                    <a:stretch>
+                      <a:fillRect/>
+                    </a:stretch>
+                  </pic:blipFill>
+                  <pic:spPr>
+                    <a:xfrm>
+                      <a:off x="0" y="0"/>
+                      <a:ext cx="5211318" cy="323480"/>
+                    </a:xfrm>
+                    <a:prstGeom prst="rect">
+                      <a:avLst/>
+                    </a:prstGeom>
+                  </pic:spPr>
+                </pic:pic>
+              </a:graphicData>
+            </a:graphic>
+          </wp:inline>
+        </w:drawing>
+      </w:r>
+      <w:r>
+        <w:rPr>
+          <w:rFonts w:ascii="CIDFont+F2" w:eastAsia="Times New Roman" w:hAnsi="CIDFont+F2" w:cs="Times New Roman"/>
+          <w:kern w:val="0"/>
+          <w14:ligatures w14:val="none"/>
+        </w:rPr>
+        <w:br/>
+      </w:r>
+      <w:r>
+        <w:rPr>
+          <w:rFonts w:ascii="Times New Roman" w:eastAsia="Times New Roman" w:hAnsi="Times New Roman" w:cs="Times New Roman"/>
+          <w:noProof/>
+          <w:kern w:val="0"/>
+        </w:rPr>
+        <w:drawing>
+          <wp:inline distT="0" distB="0" distL="0" distR="0" wp14:anchorId="2848B1B9" wp14:editId="3F7A1B3E">
+            <wp:extent cx="5020574" cy="413017"/>
+            <wp:effectExtent l="0" t="0" r="0" b="6350"/>
+            <wp:docPr id="1780477105" name="Picture 25"/>
+            <wp:cNvGraphicFramePr>
+              <a:graphicFrameLocks xmlns:a="http://schemas.openxmlformats.org/drawingml/2006/main" noChangeAspect="1"/>
+            </wp:cNvGraphicFramePr>
+            <a:graphic xmlns:a="http://schemas.openxmlformats.org/drawingml/2006/main">
+              <a:graphicData uri="http://schemas.openxmlformats.org/drawingml/2006/picture">
+                <pic:pic xmlns:pic="http://schemas.openxmlformats.org/drawingml/2006/picture">
+                  <pic:nvPicPr>
+                    <pic:cNvPr id="1780477105" name="Picture 1780477105"/>
+                    <pic:cNvPicPr/>
+                  </pic:nvPicPr>
+                  <pic:blipFill>
+                    <a:blip r:embed="rId22" cstate="print">
+                      <a:extLst>
+                        <a:ext uri="{28A0092B-C50C-407E-A947-70E740481C1C}">
+                          <a14:useLocalDpi xmlns:a14="http://schemas.microsoft.com/office/drawing/2010/main" val="0"/>
+                        </a:ext>
+                      </a:extLst>
+                    </a:blip>
+                    <a:stretch>
+                      <a:fillRect/>
+                    </a:stretch>
+                  </pic:blipFill>
+                  <pic:spPr>
+                    <a:xfrm>
+                      <a:off x="0" y="0"/>
+                      <a:ext cx="5242550" cy="431278"/>
+                    </a:xfrm>
+                    <a:prstGeom prst="rect">
+                      <a:avLst/>
+                    </a:prstGeom>
+                  </pic:spPr>
+                </pic:pic>
+              </a:graphicData>
+            </a:graphic>
+          </wp:inline>
+        </w:drawing>
+      </w:r>
+      <w:r>
+        <w:rPr>
+          <w:rFonts w:ascii="CIDFont+F2" w:eastAsia="Times New Roman" w:hAnsi="CIDFont+F2" w:cs="Times New Roman"/>
+          <w:kern w:val="0"/>
+          <w14:ligatures w14:val="none"/>
+        </w:rPr>
+        <w:br/>
+      </w:r>
+      <w:r>
+        <w:rPr>
+          <w:rFonts w:ascii="CIDFont+F2" w:eastAsia="Times New Roman" w:hAnsi="CIDFont+F2" w:cs="Times New Roman"/>
+          <w:kern w:val="0"/>
+          <w14:ligatures w14:val="none"/>
+        </w:rPr>
+        <w:br/>
+      </w:r>
+      <w:r>
+        <w:rPr>
+          <w:rFonts w:ascii="Times New Roman" w:eastAsia="Times New Roman" w:hAnsi="Times New Roman" w:cs="Times New Roman"/>
+          <w:noProof/>
+          <w:kern w:val="0"/>
+        </w:rPr>
+        <w:drawing>
+          <wp:inline distT="0" distB="0" distL="0" distR="0" wp14:anchorId="69A35D45" wp14:editId="57DC74CF">
+            <wp:extent cx="5020574" cy="1245489"/>
+            <wp:effectExtent l="0" t="0" r="0" b="0"/>
+            <wp:docPr id="1905593368" name="Picture 26" descr="A computer screen with white text&#10;&#10;Description automatically generated"/>
+            <wp:cNvGraphicFramePr>
+              <a:graphicFrameLocks xmlns:a="http://schemas.openxmlformats.org/drawingml/2006/main" noChangeAspect="1"/>
+            </wp:cNvGraphicFramePr>
+            <a:graphic xmlns:a="http://schemas.openxmlformats.org/drawingml/2006/main">
+              <a:graphicData uri="http://schemas.openxmlformats.org/drawingml/2006/picture">
+                <pic:pic xmlns:pic="http://schemas.openxmlformats.org/drawingml/2006/picture">
+                  <pic:nvPicPr>
+                    <pic:cNvPr id="1905593368" name="Picture 26" descr="A computer screen with white text&#10;&#10;Description automatically generated"/>
+                    <pic:cNvPicPr/>
+                  </pic:nvPicPr>
+                  <pic:blipFill>
+                    <a:blip r:embed="rId23" cstate="print">
+                      <a:extLst>
+                        <a:ext uri="{28A0092B-C50C-407E-A947-70E740481C1C}">
+                          <a14:useLocalDpi xmlns:a14="http://schemas.microsoft.com/office/drawing/2010/main" val="0"/>
+                        </a:ext>
+                      </a:extLst>
+                    </a:blip>
+                    <a:stretch>
+                      <a:fillRect/>
+                    </a:stretch>
+                  </pic:blipFill>
+                  <pic:spPr>
+                    <a:xfrm>
+                      <a:off x="0" y="0"/>
+                      <a:ext cx="5078306" cy="1259811"/>
+                    </a:xfrm>
+                    <a:prstGeom prst="rect">
+                      <a:avLst/>
+                    </a:prstGeom>
+                  </pic:spPr>
+                </pic:pic>
+              </a:graphicData>
+            </a:graphic>
+          </wp:inline>
+        </w:drawing>
+      </w:r>
+    </w:p>
+    <w:p>
+      <w:pPr>
+        <w:pStyle w:val="ListParagraph"/>
+        <w:numPr>
+          <w:ilvl w:val="1"/>
+          <w:numId w:val="2"/>
+        </w:numPr>
+        <w:spacing w:before="100" w:beforeAutospacing="1" w:after="100" w:afterAutospacing="1" w:line="240" w:lineRule="auto"/>
+        <w:rPr>
+          <w:rFonts w:ascii="Times New Roman" w:eastAsia="Times New Roman" w:hAnsi="Times New Roman" w:cs="Times New Roman"/>
+          <w:kern w:val="0"/>
+          <w14:ligatures w14:val="none"/>
+        </w:rPr>
+      </w:pPr>
+      <w:r>
+        <w:rPr>
+          <w:rFonts w:ascii="CIDFont+F2" w:eastAsia="Times New Roman" w:hAnsi="CIDFont+F2" w:cs="Times New Roman"/>
+          <w:kern w:val="0"/>
+          <w14:ligatures w14:val="none"/>
+        </w:rPr>
+        <w:t xml:space="preserve">Data Filtering Task </w:t>
+      </w:r>
+    </w:p>
+    <w:p>
+      <w:pPr>
+        <w:pStyle w:val="ListParagraph"/>
+        <w:spacing w:before="100" w:beforeAutospacing="1" w:after="100" w:afterAutospacing="1" w:line="240" w:lineRule="auto"/>
+        <w:ind w:left="1440"/>
+        <w:rPr>
+          <w:rFonts w:ascii="Times New Roman" w:eastAsia="Times New Roman" w:hAnsi="Times New Roman" w:cs="Times New Roman"/>
+          <w:kern w:val="0"/>
+          <w14:ligatures w14:val="none"/>
+        </w:rPr>
+      </w:pPr>
     </w:p>
     <w:sectPr>
       <w:pgSz w:w="12240" w:h="15840"/>

</xml_diff>